<commit_message>
screencast and userDocs addedd
</commit_message>
<xml_diff>
--- a/devDocs.docx
+++ b/devDocs.docx
@@ -347,14 +347,7 @@
           <w:rFonts w:ascii="Georgia" w:hAnsi="Georgia"/>
           <w:u w:val="none"/>
         </w:rPr>
-        <w:t>I</w:t>
-      </w:r>
-      <w:r>
-        <w:rPr>
-          <w:rFonts w:ascii="Georgia" w:hAnsi="Georgia"/>
-          <w:u w:val="none"/>
-        </w:rPr>
-        <w:t>nstall node and all the dependencies including devDependencies.</w:t>
+        <w:t>Install node and all the dependencies including devDependencies.</w:t>
       </w:r>
     </w:p>
     <w:p>
@@ -374,14 +367,7 @@
           <w:rFonts w:ascii="Georgia" w:hAnsi="Georgia"/>
           <w:u w:val="none"/>
         </w:rPr>
-        <w:t>C</w:t>
-      </w:r>
-      <w:r>
-        <w:rPr>
-          <w:rFonts w:ascii="Georgia" w:hAnsi="Georgia"/>
-          <w:u w:val="none"/>
-        </w:rPr>
-        <w:t>reate an .env file inside the main project directory if not present already.(the content of this file will be emailed to professor seperately as it contains confidentail information).</w:t>
+        <w:t>Create an .env file inside the main project directory if not present already.(the content of this file will be emailed to professor seperately as it contains confidentail information).</w:t>
       </w:r>
     </w:p>
     <w:p>
@@ -401,14 +387,7 @@
           <w:rFonts w:ascii="Georgia" w:hAnsi="Georgia"/>
           <w:u w:val="none"/>
         </w:rPr>
-        <w:t>R</w:t>
-      </w:r>
-      <w:r>
-        <w:rPr>
-          <w:rFonts w:ascii="Georgia" w:hAnsi="Georgia"/>
-          <w:u w:val="none"/>
-        </w:rPr>
-        <w:t>un command, once you are inside the project directory.</w:t>
+        <w:t>Run command, once you are inside the project directory.</w:t>
       </w:r>
     </w:p>
     <w:p>
@@ -454,14 +433,7 @@
           <w:rFonts w:ascii="Georgia" w:hAnsi="Georgia"/>
           <w:u w:val="none"/>
         </w:rPr>
-        <w:t>N</w:t>
-      </w:r>
-      <w:r>
-        <w:rPr>
-          <w:rFonts w:ascii="Georgia" w:hAnsi="Georgia"/>
-          <w:u w:val="none"/>
-        </w:rPr>
-        <w:t>ow you can check the project on the localhost:3000/</w:t>
+        <w:t>Now you can check the project on the localhost:3000/</w:t>
       </w:r>
     </w:p>
     <w:p>
@@ -538,14 +510,7 @@
           <w:rFonts w:ascii="Georgia" w:hAnsi="Georgia"/>
           <w:u w:val="none"/>
         </w:rPr>
-        <w:t>P</w:t>
-      </w:r>
-      <w:r>
-        <w:rPr>
-          <w:rFonts w:ascii="Georgia" w:hAnsi="Georgia"/>
-          <w:u w:val="none"/>
-        </w:rPr>
-        <w:t>roject includes various routes which perform typical functions :</w:t>
+        <w:t>Project includes various routes which perform typical functions :</w:t>
       </w:r>
     </w:p>
     <w:p>
@@ -577,14 +542,7 @@
           <w:rFonts w:ascii="Georgia" w:hAnsi="Georgia"/>
           <w:u w:val="none"/>
         </w:rPr>
-        <w:t>D</w:t>
-      </w:r>
-      <w:r>
-        <w:rPr>
-          <w:rFonts w:ascii="Georgia" w:hAnsi="Georgia"/>
-          <w:u w:val="none"/>
-        </w:rPr>
-        <w:t>onate route</w:t>
+        <w:t>Donate route</w:t>
       </w:r>
     </w:p>
     <w:p>
@@ -601,14 +559,7 @@
           <w:rFonts w:ascii="Georgia" w:hAnsi="Georgia"/>
           <w:u w:val="none"/>
         </w:rPr>
-        <w:t xml:space="preserve">This route check for the form validation and fetches data like country and states from another server. </w:t>
-      </w:r>
-      <w:r>
-        <w:rPr>
-          <w:rFonts w:ascii="Georgia" w:hAnsi="Georgia"/>
-          <w:u w:val="none"/>
-        </w:rPr>
-        <w:t>For validation - express-validator , creditcards, vanilla javascript is used. Sanatized data is inserted into database collection named - donate</w:t>
+        <w:t>This route check for the form validation and fetches data like country and states from another server. For validation - express-validator , creditcards, vanilla javascript is used. Sanatized data is inserted into database collection named - donate</w:t>
       </w:r>
     </w:p>
     <w:p>
@@ -761,14 +712,7 @@
           <w:rFonts w:ascii="Georgia" w:hAnsi="Georgia"/>
           <w:u w:val="none"/>
         </w:rPr>
-        <w:t>T</w:t>
-      </w:r>
-      <w:r>
-        <w:rPr>
-          <w:rFonts w:ascii="Georgia" w:hAnsi="Georgia"/>
-          <w:u w:val="none"/>
-        </w:rPr>
-        <w:t>his route displays the facebook profile of user.</w:t>
+        <w:t>This route displays the facebook profile of user.</w:t>
       </w:r>
     </w:p>
     <w:p>
@@ -800,14 +744,7 @@
           <w:rFonts w:ascii="Georgia" w:hAnsi="Georgia"/>
           <w:u w:val="none"/>
         </w:rPr>
-        <w:t>C</w:t>
-      </w:r>
-      <w:r>
-        <w:rPr>
-          <w:rFonts w:ascii="Georgia" w:hAnsi="Georgia"/>
-          <w:u w:val="none"/>
-        </w:rPr>
-        <w:t>ontact route</w:t>
+        <w:t>Contact route</w:t>
       </w:r>
     </w:p>
     <w:p>
@@ -821,21 +758,7 @@
           <w:rFonts w:ascii="Georgia" w:hAnsi="Georgia"/>
           <w:u w:val="none"/>
         </w:rPr>
-        <w:t>T</w:t>
-      </w:r>
-      <w:r>
-        <w:rPr>
-          <w:rFonts w:ascii="Georgia" w:hAnsi="Georgia"/>
-          <w:u w:val="none"/>
-        </w:rPr>
-        <w:t xml:space="preserve">his route sends feedback email after successfully filling out the contact form. It uses nodemailer for sending email and is associated with savewild email id for accomplishing aforementioned task. It stores contact queries inside the collection named – </w:t>
-      </w:r>
-      <w:r>
-        <w:rPr>
-          <w:rFonts w:ascii="Georgia" w:hAnsi="Georgia"/>
-          <w:u w:val="none"/>
-        </w:rPr>
-        <w:t>contact.</w:t>
+        <w:t>This route sends feedback email after successfully filling out the contact form. It uses nodemailer for sending email and is associated with savewild email id for accomplishing aforementioned task. It stores contact queries inside the collection named – contact.</w:t>
       </w:r>
     </w:p>
     <w:p>
@@ -867,14 +790,7 @@
           <w:rFonts w:ascii="Georgia" w:hAnsi="Georgia"/>
           <w:u w:val="none"/>
         </w:rPr>
-        <w:t>O</w:t>
-      </w:r>
-      <w:r>
-        <w:rPr>
-          <w:rFonts w:ascii="Georgia" w:hAnsi="Georgia"/>
-          <w:u w:val="none"/>
-        </w:rPr>
-        <w:t>ther routes</w:t>
+        <w:t>Other routes</w:t>
       </w:r>
     </w:p>
     <w:p>
@@ -952,21 +868,7 @@
           <w:rFonts w:ascii="AvantGarde Bk BT" w:hAnsi="AvantGarde Bk BT"/>
           <w:u w:val="single"/>
         </w:rPr>
-        <w:t xml:space="preserve">What can be </w:t>
-      </w:r>
-      <w:r>
-        <w:rPr>
-          <w:rFonts w:ascii="AvantGarde Bk BT" w:hAnsi="AvantGarde Bk BT"/>
-          <w:u w:val="single"/>
-        </w:rPr>
-        <w:t>extend</w:t>
-      </w:r>
-      <w:r>
-        <w:rPr>
-          <w:rFonts w:ascii="AvantGarde Bk BT" w:hAnsi="AvantGarde Bk BT"/>
-          <w:u w:val="single"/>
-        </w:rPr>
-        <w:t>ed?</w:t>
+        <w:t>What can be extended?</w:t>
       </w:r>
     </w:p>
     <w:p>
@@ -988,14 +890,7 @@
           <w:rFonts w:ascii="Georgia" w:hAnsi="Georgia"/>
           <w:u w:val="none"/>
         </w:rPr>
-        <w:t>T</w:t>
-      </w:r>
-      <w:r>
-        <w:rPr>
-          <w:rFonts w:ascii="Georgia" w:hAnsi="Georgia"/>
-          <w:u w:val="none"/>
-        </w:rPr>
-        <w:t>he following upgradation can be made to the project:</w:t>
+        <w:t>The following upgradation can be made to the project:</w:t>
       </w:r>
     </w:p>
     <w:p>
@@ -1012,21 +907,21 @@
           <w:rFonts w:ascii="Georgia" w:hAnsi="Georgia"/>
           <w:u w:val="none"/>
         </w:rPr>
-        <w:t>O</w:t>
-      </w:r>
-      <w:r>
-        <w:rPr>
-          <w:rFonts w:ascii="Georgia" w:hAnsi="Georgia"/>
-          <w:u w:val="none"/>
-        </w:rPr>
-        <w:t>ther authentication methods can be u</w:t>
-      </w:r>
-      <w:r>
-        <w:rPr>
-          <w:rFonts w:ascii="Georgia" w:hAnsi="Georgia"/>
-          <w:u w:val="none"/>
-        </w:rPr>
-        <w:t>sed in the login route such as – twitter authentication , local authentication.</w:t>
+        <w:t xml:space="preserve">Other authentication methods can be used in the login route such as – twitter authentication, </w:t>
+      </w:r>
+      <w:r>
+        <w:rPr>
+          <w:rFonts w:ascii="Georgia" w:hAnsi="Georgia"/>
+          <w:u w:val="none"/>
+        </w:rPr>
+        <w:t>Google authentication</w:t>
+      </w:r>
+      <w:r>
+        <w:rPr>
+          <w:rFonts w:ascii="Georgia" w:hAnsi="Georgia"/>
+          <w:u w:val="none"/>
+        </w:rPr>
+        <w:t xml:space="preserve"> , local authentication.</w:t>
       </w:r>
     </w:p>
     <w:p>
@@ -1043,14 +938,7 @@
           <w:rFonts w:ascii="Georgia" w:hAnsi="Georgia"/>
           <w:u w:val="none"/>
         </w:rPr>
-        <w:t>S</w:t>
-      </w:r>
-      <w:r>
-        <w:rPr>
-          <w:rFonts w:ascii="Georgia" w:hAnsi="Georgia"/>
-          <w:u w:val="none"/>
-        </w:rPr>
-        <w:t>hopping cart with merchandise can be implemented.</w:t>
+        <w:t>Shopping cart with merchandise can be implemented.</w:t>
       </w:r>
     </w:p>
     <w:p>
@@ -1067,29 +955,16 @@
           <w:rFonts w:ascii="Georgia" w:hAnsi="Georgia"/>
           <w:u w:val="none"/>
         </w:rPr>
-        <w:t>N</w:t>
-      </w:r>
-      <w:r>
-        <w:rPr>
-          <w:rFonts w:ascii="Georgia" w:hAnsi="Georgia"/>
-          <w:u w:val="none"/>
-        </w:rPr>
-        <w:t>ewsletter and reminder email can be send periodically to the users present inside the database</w:t>
-      </w:r>
-    </w:p>
-    <w:p>
-      <w:pPr>
-        <w:pStyle w:val="Normal"/>
-        <w:rPr>
-          <w:rFonts w:ascii="Georgia" w:hAnsi="Georgia"/>
-          <w:u w:val="none"/>
-        </w:rPr>
-      </w:pPr>
-      <w:r>
-        <w:rPr>
-          <w:rFonts w:ascii="Georgia" w:hAnsi="Georgia"/>
-          <w:u w:val="none"/>
-        </w:rPr>
+        <w:t>Newsletter and reminder email can be send periodically to the users present inside the database</w:t>
+      </w:r>
+    </w:p>
+    <w:p>
+      <w:pPr>
+        <w:pStyle w:val="Normal"/>
+        <w:rPr/>
+      </w:pPr>
+      <w:r>
+        <w:rPr/>
       </w:r>
     </w:p>
     <w:sectPr>
@@ -1099,6 +974,7 @@
       <w:pgNumType w:fmt="decimal"/>
       <w:formProt w:val="false"/>
       <w:textDirection w:val="lrTb"/>
+      <w:docGrid w:type="default" w:linePitch="240" w:charSpace="4294961151"/>
     </w:sectPr>
   </w:body>
 </w:document>
@@ -2578,15 +2454,12 @@
     <w:rPrDefault>
       <w:rPr>
         <w:rFonts w:ascii="Liberation Serif" w:hAnsi="Liberation Serif" w:eastAsia="Lucida Sans Unicode" w:cs="Mangal"/>
-        <w:sz w:val="24"/>
         <w:szCs w:val="24"/>
         <w:lang w:val="en-CA" w:eastAsia="zh-CN" w:bidi="hi-IN"/>
       </w:rPr>
     </w:rPrDefault>
     <w:pPrDefault>
-      <w:pPr>
-        <w:widowControl/>
-      </w:pPr>
+      <w:pPr/>
     </w:pPrDefault>
   </w:docDefaults>
   <w:style w:type="paragraph" w:styleId="Normal">
@@ -2594,14 +2467,13 @@
     <w:qFormat/>
     <w:pPr>
       <w:widowControl/>
-      <w:kinsoku w:val="true"/>
-      <w:overflowPunct w:val="true"/>
-      <w:autoSpaceDE w:val="true"/>
+      <w:overflowPunct w:val="false"/>
       <w:bidi w:val="0"/>
+      <w:jc w:val="left"/>
     </w:pPr>
     <w:rPr>
       <w:rFonts w:ascii="Liberation Serif" w:hAnsi="Liberation Serif" w:eastAsia="Lucida Sans Unicode" w:cs="Mangal"/>
-      <w:color w:val="auto"/>
+      <w:color w:val="00000A"/>
       <w:sz w:val="24"/>
       <w:szCs w:val="24"/>
       <w:lang w:val="en-CA" w:eastAsia="zh-CN" w:bidi="hi-IN"/>
@@ -2612,6 +2484,573 @@
     <w:qFormat/>
     <w:rPr>
       <w:rFonts w:ascii="OpenSymbol" w:hAnsi="OpenSymbol" w:eastAsia="OpenSymbol" w:cs="OpenSymbol"/>
+    </w:rPr>
+  </w:style>
+  <w:style w:type="character" w:styleId="ListLabel1">
+    <w:name w:val="ListLabel 1"/>
+    <w:qFormat/>
+    <w:rPr>
+      <w:rFonts w:ascii="Georgia" w:hAnsi="Georgia" w:cs="OpenSymbol"/>
+    </w:rPr>
+  </w:style>
+  <w:style w:type="character" w:styleId="ListLabel2">
+    <w:name w:val="ListLabel 2"/>
+    <w:qFormat/>
+    <w:rPr>
+      <w:rFonts w:cs="OpenSymbol"/>
+    </w:rPr>
+  </w:style>
+  <w:style w:type="character" w:styleId="ListLabel3">
+    <w:name w:val="ListLabel 3"/>
+    <w:qFormat/>
+    <w:rPr>
+      <w:rFonts w:cs="OpenSymbol"/>
+    </w:rPr>
+  </w:style>
+  <w:style w:type="character" w:styleId="ListLabel4">
+    <w:name w:val="ListLabel 4"/>
+    <w:qFormat/>
+    <w:rPr>
+      <w:rFonts w:cs="OpenSymbol"/>
+    </w:rPr>
+  </w:style>
+  <w:style w:type="character" w:styleId="ListLabel5">
+    <w:name w:val="ListLabel 5"/>
+    <w:qFormat/>
+    <w:rPr>
+      <w:rFonts w:cs="OpenSymbol"/>
+    </w:rPr>
+  </w:style>
+  <w:style w:type="character" w:styleId="ListLabel6">
+    <w:name w:val="ListLabel 6"/>
+    <w:qFormat/>
+    <w:rPr>
+      <w:rFonts w:cs="OpenSymbol"/>
+    </w:rPr>
+  </w:style>
+  <w:style w:type="character" w:styleId="ListLabel7">
+    <w:name w:val="ListLabel 7"/>
+    <w:qFormat/>
+    <w:rPr>
+      <w:rFonts w:cs="OpenSymbol"/>
+    </w:rPr>
+  </w:style>
+  <w:style w:type="character" w:styleId="ListLabel8">
+    <w:name w:val="ListLabel 8"/>
+    <w:qFormat/>
+    <w:rPr>
+      <w:rFonts w:cs="OpenSymbol"/>
+    </w:rPr>
+  </w:style>
+  <w:style w:type="character" w:styleId="ListLabel9">
+    <w:name w:val="ListLabel 9"/>
+    <w:qFormat/>
+    <w:rPr>
+      <w:rFonts w:cs="OpenSymbol"/>
+    </w:rPr>
+  </w:style>
+  <w:style w:type="character" w:styleId="ListLabel10">
+    <w:name w:val="ListLabel 10"/>
+    <w:qFormat/>
+    <w:rPr>
+      <w:rFonts w:ascii="Georgia" w:hAnsi="Georgia" w:cs="OpenSymbol"/>
+    </w:rPr>
+  </w:style>
+  <w:style w:type="character" w:styleId="ListLabel11">
+    <w:name w:val="ListLabel 11"/>
+    <w:qFormat/>
+    <w:rPr>
+      <w:rFonts w:cs="OpenSymbol"/>
+    </w:rPr>
+  </w:style>
+  <w:style w:type="character" w:styleId="ListLabel12">
+    <w:name w:val="ListLabel 12"/>
+    <w:qFormat/>
+    <w:rPr>
+      <w:rFonts w:cs="OpenSymbol"/>
+    </w:rPr>
+  </w:style>
+  <w:style w:type="character" w:styleId="ListLabel13">
+    <w:name w:val="ListLabel 13"/>
+    <w:qFormat/>
+    <w:rPr>
+      <w:rFonts w:cs="OpenSymbol"/>
+    </w:rPr>
+  </w:style>
+  <w:style w:type="character" w:styleId="ListLabel14">
+    <w:name w:val="ListLabel 14"/>
+    <w:qFormat/>
+    <w:rPr>
+      <w:rFonts w:cs="OpenSymbol"/>
+    </w:rPr>
+  </w:style>
+  <w:style w:type="character" w:styleId="ListLabel15">
+    <w:name w:val="ListLabel 15"/>
+    <w:qFormat/>
+    <w:rPr>
+      <w:rFonts w:cs="OpenSymbol"/>
+    </w:rPr>
+  </w:style>
+  <w:style w:type="character" w:styleId="ListLabel16">
+    <w:name w:val="ListLabel 16"/>
+    <w:qFormat/>
+    <w:rPr>
+      <w:rFonts w:cs="OpenSymbol"/>
+    </w:rPr>
+  </w:style>
+  <w:style w:type="character" w:styleId="ListLabel17">
+    <w:name w:val="ListLabel 17"/>
+    <w:qFormat/>
+    <w:rPr>
+      <w:rFonts w:cs="OpenSymbol"/>
+    </w:rPr>
+  </w:style>
+  <w:style w:type="character" w:styleId="ListLabel18">
+    <w:name w:val="ListLabel 18"/>
+    <w:qFormat/>
+    <w:rPr>
+      <w:rFonts w:cs="OpenSymbol"/>
+    </w:rPr>
+  </w:style>
+  <w:style w:type="character" w:styleId="ListLabel19">
+    <w:name w:val="ListLabel 19"/>
+    <w:qFormat/>
+    <w:rPr>
+      <w:rFonts w:cs="OpenSymbol"/>
+    </w:rPr>
+  </w:style>
+  <w:style w:type="character" w:styleId="ListLabel20">
+    <w:name w:val="ListLabel 20"/>
+    <w:qFormat/>
+    <w:rPr>
+      <w:rFonts w:cs="OpenSymbol"/>
+    </w:rPr>
+  </w:style>
+  <w:style w:type="character" w:styleId="ListLabel21">
+    <w:name w:val="ListLabel 21"/>
+    <w:qFormat/>
+    <w:rPr>
+      <w:rFonts w:cs="OpenSymbol"/>
+    </w:rPr>
+  </w:style>
+  <w:style w:type="character" w:styleId="ListLabel22">
+    <w:name w:val="ListLabel 22"/>
+    <w:qFormat/>
+    <w:rPr>
+      <w:rFonts w:cs="OpenSymbol"/>
+    </w:rPr>
+  </w:style>
+  <w:style w:type="character" w:styleId="ListLabel23">
+    <w:name w:val="ListLabel 23"/>
+    <w:qFormat/>
+    <w:rPr>
+      <w:rFonts w:cs="OpenSymbol"/>
+    </w:rPr>
+  </w:style>
+  <w:style w:type="character" w:styleId="ListLabel24">
+    <w:name w:val="ListLabel 24"/>
+    <w:qFormat/>
+    <w:rPr>
+      <w:rFonts w:cs="OpenSymbol"/>
+    </w:rPr>
+  </w:style>
+  <w:style w:type="character" w:styleId="ListLabel25">
+    <w:name w:val="ListLabel 25"/>
+    <w:qFormat/>
+    <w:rPr>
+      <w:rFonts w:cs="OpenSymbol"/>
+    </w:rPr>
+  </w:style>
+  <w:style w:type="character" w:styleId="ListLabel26">
+    <w:name w:val="ListLabel 26"/>
+    <w:qFormat/>
+    <w:rPr>
+      <w:rFonts w:cs="OpenSymbol"/>
+    </w:rPr>
+  </w:style>
+  <w:style w:type="character" w:styleId="ListLabel27">
+    <w:name w:val="ListLabel 27"/>
+    <w:qFormat/>
+    <w:rPr>
+      <w:rFonts w:cs="OpenSymbol"/>
+    </w:rPr>
+  </w:style>
+  <w:style w:type="character" w:styleId="ListLabel28">
+    <w:name w:val="ListLabel 28"/>
+    <w:qFormat/>
+    <w:rPr>
+      <w:rFonts w:ascii="Georgia" w:hAnsi="Georgia" w:cs="OpenSymbol"/>
+    </w:rPr>
+  </w:style>
+  <w:style w:type="character" w:styleId="ListLabel29">
+    <w:name w:val="ListLabel 29"/>
+    <w:qFormat/>
+    <w:rPr>
+      <w:rFonts w:cs="OpenSymbol"/>
+    </w:rPr>
+  </w:style>
+  <w:style w:type="character" w:styleId="ListLabel30">
+    <w:name w:val="ListLabel 30"/>
+    <w:qFormat/>
+    <w:rPr>
+      <w:rFonts w:cs="OpenSymbol"/>
+    </w:rPr>
+  </w:style>
+  <w:style w:type="character" w:styleId="ListLabel31">
+    <w:name w:val="ListLabel 31"/>
+    <w:qFormat/>
+    <w:rPr>
+      <w:rFonts w:cs="OpenSymbol"/>
+    </w:rPr>
+  </w:style>
+  <w:style w:type="character" w:styleId="ListLabel32">
+    <w:name w:val="ListLabel 32"/>
+    <w:qFormat/>
+    <w:rPr>
+      <w:rFonts w:cs="OpenSymbol"/>
+    </w:rPr>
+  </w:style>
+  <w:style w:type="character" w:styleId="ListLabel33">
+    <w:name w:val="ListLabel 33"/>
+    <w:qFormat/>
+    <w:rPr>
+      <w:rFonts w:cs="OpenSymbol"/>
+    </w:rPr>
+  </w:style>
+  <w:style w:type="character" w:styleId="ListLabel34">
+    <w:name w:val="ListLabel 34"/>
+    <w:qFormat/>
+    <w:rPr>
+      <w:rFonts w:cs="OpenSymbol"/>
+    </w:rPr>
+  </w:style>
+  <w:style w:type="character" w:styleId="ListLabel35">
+    <w:name w:val="ListLabel 35"/>
+    <w:qFormat/>
+    <w:rPr>
+      <w:rFonts w:cs="OpenSymbol"/>
+    </w:rPr>
+  </w:style>
+  <w:style w:type="character" w:styleId="ListLabel36">
+    <w:name w:val="ListLabel 36"/>
+    <w:qFormat/>
+    <w:rPr>
+      <w:rFonts w:cs="OpenSymbol"/>
+    </w:rPr>
+  </w:style>
+  <w:style w:type="character" w:styleId="ListLabel37">
+    <w:name w:val="ListLabel 37"/>
+    <w:qFormat/>
+    <w:rPr>
+      <w:rFonts w:ascii="Georgia" w:hAnsi="Georgia" w:cs="OpenSymbol"/>
+    </w:rPr>
+  </w:style>
+  <w:style w:type="character" w:styleId="ListLabel38">
+    <w:name w:val="ListLabel 38"/>
+    <w:qFormat/>
+    <w:rPr>
+      <w:rFonts w:cs="OpenSymbol"/>
+    </w:rPr>
+  </w:style>
+  <w:style w:type="character" w:styleId="ListLabel39">
+    <w:name w:val="ListLabel 39"/>
+    <w:qFormat/>
+    <w:rPr>
+      <w:rFonts w:cs="OpenSymbol"/>
+    </w:rPr>
+  </w:style>
+  <w:style w:type="character" w:styleId="ListLabel40">
+    <w:name w:val="ListLabel 40"/>
+    <w:qFormat/>
+    <w:rPr>
+      <w:rFonts w:cs="OpenSymbol"/>
+    </w:rPr>
+  </w:style>
+  <w:style w:type="character" w:styleId="ListLabel41">
+    <w:name w:val="ListLabel 41"/>
+    <w:qFormat/>
+    <w:rPr>
+      <w:rFonts w:cs="OpenSymbol"/>
+    </w:rPr>
+  </w:style>
+  <w:style w:type="character" w:styleId="ListLabel42">
+    <w:name w:val="ListLabel 42"/>
+    <w:qFormat/>
+    <w:rPr>
+      <w:rFonts w:cs="OpenSymbol"/>
+    </w:rPr>
+  </w:style>
+  <w:style w:type="character" w:styleId="ListLabel43">
+    <w:name w:val="ListLabel 43"/>
+    <w:qFormat/>
+    <w:rPr>
+      <w:rFonts w:cs="OpenSymbol"/>
+    </w:rPr>
+  </w:style>
+  <w:style w:type="character" w:styleId="ListLabel44">
+    <w:name w:val="ListLabel 44"/>
+    <w:qFormat/>
+    <w:rPr>
+      <w:rFonts w:cs="OpenSymbol"/>
+    </w:rPr>
+  </w:style>
+  <w:style w:type="character" w:styleId="ListLabel45">
+    <w:name w:val="ListLabel 45"/>
+    <w:qFormat/>
+    <w:rPr>
+      <w:rFonts w:cs="OpenSymbol"/>
+    </w:rPr>
+  </w:style>
+  <w:style w:type="character" w:styleId="ListLabel46">
+    <w:name w:val="ListLabel 46"/>
+    <w:qFormat/>
+    <w:rPr>
+      <w:rFonts w:ascii="Georgia" w:hAnsi="Georgia" w:cs="OpenSymbol"/>
+    </w:rPr>
+  </w:style>
+  <w:style w:type="character" w:styleId="ListLabel47">
+    <w:name w:val="ListLabel 47"/>
+    <w:qFormat/>
+    <w:rPr>
+      <w:rFonts w:cs="OpenSymbol"/>
+    </w:rPr>
+  </w:style>
+  <w:style w:type="character" w:styleId="ListLabel48">
+    <w:name w:val="ListLabel 48"/>
+    <w:qFormat/>
+    <w:rPr>
+      <w:rFonts w:cs="OpenSymbol"/>
+    </w:rPr>
+  </w:style>
+  <w:style w:type="character" w:styleId="ListLabel49">
+    <w:name w:val="ListLabel 49"/>
+    <w:qFormat/>
+    <w:rPr>
+      <w:rFonts w:cs="OpenSymbol"/>
+    </w:rPr>
+  </w:style>
+  <w:style w:type="character" w:styleId="ListLabel50">
+    <w:name w:val="ListLabel 50"/>
+    <w:qFormat/>
+    <w:rPr>
+      <w:rFonts w:cs="OpenSymbol"/>
+    </w:rPr>
+  </w:style>
+  <w:style w:type="character" w:styleId="ListLabel51">
+    <w:name w:val="ListLabel 51"/>
+    <w:qFormat/>
+    <w:rPr>
+      <w:rFonts w:cs="OpenSymbol"/>
+    </w:rPr>
+  </w:style>
+  <w:style w:type="character" w:styleId="ListLabel52">
+    <w:name w:val="ListLabel 52"/>
+    <w:qFormat/>
+    <w:rPr>
+      <w:rFonts w:cs="OpenSymbol"/>
+    </w:rPr>
+  </w:style>
+  <w:style w:type="character" w:styleId="ListLabel53">
+    <w:name w:val="ListLabel 53"/>
+    <w:qFormat/>
+    <w:rPr>
+      <w:rFonts w:cs="OpenSymbol"/>
+    </w:rPr>
+  </w:style>
+  <w:style w:type="character" w:styleId="ListLabel54">
+    <w:name w:val="ListLabel 54"/>
+    <w:qFormat/>
+    <w:rPr>
+      <w:rFonts w:cs="OpenSymbol"/>
+    </w:rPr>
+  </w:style>
+  <w:style w:type="character" w:styleId="ListLabel55">
+    <w:name w:val="ListLabel 55"/>
+    <w:qFormat/>
+    <w:rPr>
+      <w:rFonts w:cs="OpenSymbol"/>
+    </w:rPr>
+  </w:style>
+  <w:style w:type="character" w:styleId="ListLabel56">
+    <w:name w:val="ListLabel 56"/>
+    <w:qFormat/>
+    <w:rPr>
+      <w:rFonts w:cs="OpenSymbol"/>
+    </w:rPr>
+  </w:style>
+  <w:style w:type="character" w:styleId="ListLabel57">
+    <w:name w:val="ListLabel 57"/>
+    <w:qFormat/>
+    <w:rPr>
+      <w:rFonts w:cs="OpenSymbol"/>
+    </w:rPr>
+  </w:style>
+  <w:style w:type="character" w:styleId="ListLabel58">
+    <w:name w:val="ListLabel 58"/>
+    <w:qFormat/>
+    <w:rPr>
+      <w:rFonts w:cs="OpenSymbol"/>
+    </w:rPr>
+  </w:style>
+  <w:style w:type="character" w:styleId="ListLabel59">
+    <w:name w:val="ListLabel 59"/>
+    <w:qFormat/>
+    <w:rPr>
+      <w:rFonts w:cs="OpenSymbol"/>
+    </w:rPr>
+  </w:style>
+  <w:style w:type="character" w:styleId="ListLabel60">
+    <w:name w:val="ListLabel 60"/>
+    <w:qFormat/>
+    <w:rPr>
+      <w:rFonts w:cs="OpenSymbol"/>
+    </w:rPr>
+  </w:style>
+  <w:style w:type="character" w:styleId="ListLabel61">
+    <w:name w:val="ListLabel 61"/>
+    <w:qFormat/>
+    <w:rPr>
+      <w:rFonts w:cs="OpenSymbol"/>
+    </w:rPr>
+  </w:style>
+  <w:style w:type="character" w:styleId="ListLabel62">
+    <w:name w:val="ListLabel 62"/>
+    <w:qFormat/>
+    <w:rPr>
+      <w:rFonts w:cs="OpenSymbol"/>
+    </w:rPr>
+  </w:style>
+  <w:style w:type="character" w:styleId="ListLabel63">
+    <w:name w:val="ListLabel 63"/>
+    <w:qFormat/>
+    <w:rPr>
+      <w:rFonts w:cs="OpenSymbol"/>
+    </w:rPr>
+  </w:style>
+  <w:style w:type="character" w:styleId="ListLabel64">
+    <w:name w:val="ListLabel 64"/>
+    <w:qFormat/>
+    <w:rPr>
+      <w:rFonts w:cs="OpenSymbol"/>
+    </w:rPr>
+  </w:style>
+  <w:style w:type="character" w:styleId="ListLabel65">
+    <w:name w:val="ListLabel 65"/>
+    <w:qFormat/>
+    <w:rPr>
+      <w:rFonts w:cs="OpenSymbol"/>
+    </w:rPr>
+  </w:style>
+  <w:style w:type="character" w:styleId="ListLabel66">
+    <w:name w:val="ListLabel 66"/>
+    <w:qFormat/>
+    <w:rPr>
+      <w:rFonts w:cs="OpenSymbol"/>
+    </w:rPr>
+  </w:style>
+  <w:style w:type="character" w:styleId="ListLabel67">
+    <w:name w:val="ListLabel 67"/>
+    <w:qFormat/>
+    <w:rPr>
+      <w:rFonts w:cs="OpenSymbol"/>
+    </w:rPr>
+  </w:style>
+  <w:style w:type="character" w:styleId="ListLabel68">
+    <w:name w:val="ListLabel 68"/>
+    <w:qFormat/>
+    <w:rPr>
+      <w:rFonts w:cs="OpenSymbol"/>
+    </w:rPr>
+  </w:style>
+  <w:style w:type="character" w:styleId="ListLabel69">
+    <w:name w:val="ListLabel 69"/>
+    <w:qFormat/>
+    <w:rPr>
+      <w:rFonts w:cs="OpenSymbol"/>
+    </w:rPr>
+  </w:style>
+  <w:style w:type="character" w:styleId="ListLabel70">
+    <w:name w:val="ListLabel 70"/>
+    <w:qFormat/>
+    <w:rPr>
+      <w:rFonts w:cs="OpenSymbol"/>
+    </w:rPr>
+  </w:style>
+  <w:style w:type="character" w:styleId="ListLabel71">
+    <w:name w:val="ListLabel 71"/>
+    <w:qFormat/>
+    <w:rPr>
+      <w:rFonts w:cs="OpenSymbol"/>
+    </w:rPr>
+  </w:style>
+  <w:style w:type="character" w:styleId="ListLabel72">
+    <w:name w:val="ListLabel 72"/>
+    <w:qFormat/>
+    <w:rPr>
+      <w:rFonts w:cs="OpenSymbol"/>
+    </w:rPr>
+  </w:style>
+  <w:style w:type="character" w:styleId="ListLabel73">
+    <w:name w:val="ListLabel 73"/>
+    <w:qFormat/>
+    <w:rPr>
+      <w:rFonts w:cs="OpenSymbol"/>
+    </w:rPr>
+  </w:style>
+  <w:style w:type="character" w:styleId="ListLabel74">
+    <w:name w:val="ListLabel 74"/>
+    <w:qFormat/>
+    <w:rPr>
+      <w:rFonts w:cs="OpenSymbol"/>
+    </w:rPr>
+  </w:style>
+  <w:style w:type="character" w:styleId="ListLabel75">
+    <w:name w:val="ListLabel 75"/>
+    <w:qFormat/>
+    <w:rPr>
+      <w:rFonts w:cs="OpenSymbol"/>
+    </w:rPr>
+  </w:style>
+  <w:style w:type="character" w:styleId="ListLabel76">
+    <w:name w:val="ListLabel 76"/>
+    <w:qFormat/>
+    <w:rPr>
+      <w:rFonts w:cs="OpenSymbol"/>
+    </w:rPr>
+  </w:style>
+  <w:style w:type="character" w:styleId="ListLabel77">
+    <w:name w:val="ListLabel 77"/>
+    <w:qFormat/>
+    <w:rPr>
+      <w:rFonts w:cs="OpenSymbol"/>
+    </w:rPr>
+  </w:style>
+  <w:style w:type="character" w:styleId="ListLabel78">
+    <w:name w:val="ListLabel 78"/>
+    <w:qFormat/>
+    <w:rPr>
+      <w:rFonts w:cs="OpenSymbol"/>
+    </w:rPr>
+  </w:style>
+  <w:style w:type="character" w:styleId="ListLabel79">
+    <w:name w:val="ListLabel 79"/>
+    <w:qFormat/>
+    <w:rPr>
+      <w:rFonts w:cs="OpenSymbol"/>
+    </w:rPr>
+  </w:style>
+  <w:style w:type="character" w:styleId="ListLabel80">
+    <w:name w:val="ListLabel 80"/>
+    <w:qFormat/>
+    <w:rPr>
+      <w:rFonts w:cs="OpenSymbol"/>
+    </w:rPr>
+  </w:style>
+  <w:style w:type="character" w:styleId="ListLabel81">
+    <w:name w:val="ListLabel 81"/>
+    <w:qFormat/>
+    <w:rPr>
+      <w:rFonts w:cs="OpenSymbol"/>
     </w:rPr>
   </w:style>
   <w:style w:type="paragraph" w:styleId="Heading">

</xml_diff>